<commit_message>
git commit -m "caja negra"
</commit_message>
<xml_diff>
--- a/DOCUMENTACION_G3/ELICITACION/1.5 PRUEBAS (CAJA BLANCA-NEGRA)/CAJA NEGRA/Prueba de Caja negra.docx
+++ b/DOCUMENTACION_G3/ELICITACION/1.5 PRUEBAS (CAJA BLANCA-NEGRA)/CAJA NEGRA/Prueba de Caja negra.docx
@@ -1,6 +1,6 @@
 
 <file path=word/document.xml><?xml version="1.0" encoding="utf-8"?>
-<w:document xmlns:wpc="http://schemas.microsoft.com/office/word/2010/wordprocessingCanvas" xmlns:cx="http://schemas.microsoft.com/office/drawing/2014/chartex" xmlns:mc="http://schemas.openxmlformats.org/markup-compatibility/2006" xmlns:o="urn:schemas-microsoft-com:office:office" xmlns:r="http://schemas.openxmlformats.org/officeDocument/2006/relationships" xmlns:m="http://schemas.openxmlformats.org/officeDocument/2006/math" xmlns:v="urn:schemas-microsoft-com:vml" xmlns:wp14="http://schemas.microsoft.com/office/word/2010/wordprocessingDrawing" xmlns:wp="http://schemas.openxmlformats.org/drawingml/2006/wordprocessingDrawing" xmlns:w10="urn:schemas-microsoft-com:office:word" xmlns:w="http://schemas.openxmlformats.org/wordprocessingml/2006/main" xmlns:w14="http://schemas.microsoft.com/office/word/2010/wordml" xmlns:w15="http://schemas.microsoft.com/office/word/2012/wordml" xmlns:w16se="http://schemas.microsoft.com/office/word/2015/wordml/symex" xmlns:wpg="http://schemas.microsoft.com/office/word/2010/wordprocessingGroup" xmlns:wpi="http://schemas.microsoft.com/office/word/2010/wordprocessingInk" xmlns:wne="http://schemas.microsoft.com/office/word/2006/wordml" xmlns:wps="http://schemas.microsoft.com/office/word/2010/wordprocessingShape" mc:Ignorable="w14 w15 w16se wp14">
+<w:document xmlns:wpc="http://schemas.microsoft.com/office/word/2010/wordprocessingCanvas" xmlns:cx="http://schemas.microsoft.com/office/drawing/2014/chartex" xmlns:cx1="http://schemas.microsoft.com/office/drawing/2015/9/8/chartex" xmlns:cx2="http://schemas.microsoft.com/office/drawing/2015/10/21/chartex" xmlns:cx3="http://schemas.microsoft.com/office/drawing/2016/5/9/chartex" xmlns:cx4="http://schemas.microsoft.com/office/drawing/2016/5/10/chartex" xmlns:cx5="http://schemas.microsoft.com/office/drawing/2016/5/11/chartex" xmlns:cx6="http://schemas.microsoft.com/office/drawing/2016/5/12/chartex" xmlns:cx7="http://schemas.microsoft.com/office/drawing/2016/5/13/chartex" xmlns:cx8="http://schemas.microsoft.com/office/drawing/2016/5/14/chartex" xmlns:mc="http://schemas.openxmlformats.org/markup-compatibility/2006" xmlns:aink="http://schemas.microsoft.com/office/drawing/2016/ink" xmlns:am3d="http://schemas.microsoft.com/office/drawing/2017/model3d" xmlns:o="urn:schemas-microsoft-com:office:office" xmlns:oel="http://schemas.microsoft.com/office/2019/extlst" xmlns:r="http://schemas.openxmlformats.org/officeDocument/2006/relationships" xmlns:m="http://schemas.openxmlformats.org/officeDocument/2006/math" xmlns:v="urn:schemas-microsoft-com:vml" xmlns:wp14="http://schemas.microsoft.com/office/word/2010/wordprocessingDrawing" xmlns:wp="http://schemas.openxmlformats.org/drawingml/2006/wordprocessingDrawing" xmlns:w10="urn:schemas-microsoft-com:office:word" xmlns:w="http://schemas.openxmlformats.org/wordprocessingml/2006/main" xmlns:w14="http://schemas.microsoft.com/office/word/2010/wordml" xmlns:w15="http://schemas.microsoft.com/office/word/2012/wordml" xmlns:w16cex="http://schemas.microsoft.com/office/word/2018/wordml/cex" xmlns:w16cid="http://schemas.microsoft.com/office/word/2016/wordml/cid" xmlns:w16="http://schemas.microsoft.com/office/word/2018/wordml" xmlns:w16sdtdh="http://schemas.microsoft.com/office/word/2020/wordml/sdtdatahash" xmlns:w16se="http://schemas.microsoft.com/office/word/2015/wordml/symex" xmlns:wpg="http://schemas.microsoft.com/office/word/2010/wordprocessingGroup" xmlns:wpi="http://schemas.microsoft.com/office/word/2010/wordprocessingInk" xmlns:wne="http://schemas.microsoft.com/office/word/2006/wordml" xmlns:wps="http://schemas.microsoft.com/office/word/2010/wordprocessingShape" mc:Ignorable="w14 w15 w16se w16cid w16 w16cex w16sdtdh wp14">
   <w:body>
     <w:p>
       <w:pPr>
@@ -30,7 +30,7 @@
           <w:sz w:val="20"/>
         </w:rPr>
         <w:drawing>
-          <wp:anchor distT="0" distB="0" distL="114300" distR="114300" simplePos="0" relativeHeight="251659264" behindDoc="1" locked="0" layoutInCell="1" allowOverlap="1" wp14:anchorId="3EF5935D" wp14:editId="6E2334AB">
+          <wp:anchor distT="0" distB="0" distL="114300" distR="114300" simplePos="0" relativeHeight="251659264" behindDoc="1" locked="0" layoutInCell="1" allowOverlap="1" wp14:anchorId="5D6551D1" wp14:editId="1300AB5A">
             <wp:simplePos x="0" y="0"/>
             <wp:positionH relativeFrom="margin">
               <wp:posOffset>1110615</wp:posOffset>
@@ -161,7 +161,7 @@
         <mc:AlternateContent>
           <mc:Choice Requires="wps">
             <w:drawing>
-              <wp:anchor distT="0" distB="0" distL="114300" distR="114300" simplePos="0" relativeHeight="251660288" behindDoc="0" locked="0" layoutInCell="1" allowOverlap="1" wp14:anchorId="5D2D6D1B" wp14:editId="32BF88EA">
+              <wp:anchor distT="0" distB="0" distL="114300" distR="114300" simplePos="0" relativeHeight="251660288" behindDoc="0" locked="0" layoutInCell="1" allowOverlap="1" wp14:anchorId="1BBA48CE" wp14:editId="5487C7A6">
                 <wp:simplePos x="0" y="0"/>
                 <wp:positionH relativeFrom="margin">
                   <wp:posOffset>361950</wp:posOffset>
@@ -240,8 +240,6 @@
                               </w:rPr>
                               <w:t>PRUEBA DE CAJA NEGRA</w:t>
                             </w:r>
-                            <w:bookmarkStart w:id="0" w:name="_GoBack"/>
-                            <w:bookmarkEnd w:id="0"/>
                             <w:r>
                               <w:rPr>
                                 <w:sz w:val="44"/>
@@ -317,27 +315,7 @@
                                 <w:szCs w:val="30"/>
                                 <w:lang w:val="es-EC"/>
                               </w:rPr>
-                              <w:t xml:space="preserve">Kerly </w:t>
-                            </w:r>
-                            <w:proofErr w:type="spellStart"/>
-                            <w:r>
-                              <w:rPr>
-                                <w:rFonts w:ascii="Times New Roman" w:hAnsi="Times New Roman" w:cs="Times New Roman"/>
-                                <w:sz w:val="28"/>
-                                <w:szCs w:val="30"/>
-                                <w:lang w:val="es-EC"/>
-                              </w:rPr>
-                              <w:t>Yomira</w:t>
-                            </w:r>
-                            <w:proofErr w:type="spellEnd"/>
-                            <w:r>
-                              <w:rPr>
-                                <w:rFonts w:ascii="Times New Roman" w:hAnsi="Times New Roman" w:cs="Times New Roman"/>
-                                <w:sz w:val="28"/>
-                                <w:szCs w:val="30"/>
-                                <w:lang w:val="es-EC"/>
-                              </w:rPr>
-                              <w:t xml:space="preserve"> Briones </w:t>
+                              <w:t xml:space="preserve">Kerly Yomira Briones </w:t>
                             </w:r>
                             <w:proofErr w:type="spellStart"/>
                             <w:r>
@@ -371,27 +349,7 @@
                                 <w:szCs w:val="30"/>
                                 <w:lang w:val="es-EC"/>
                               </w:rPr>
-                              <w:t xml:space="preserve">Keila </w:t>
-                            </w:r>
-                            <w:proofErr w:type="spellStart"/>
-                            <w:r>
-                              <w:rPr>
-                                <w:rFonts w:ascii="Times New Roman" w:hAnsi="Times New Roman" w:cs="Times New Roman"/>
-                                <w:sz w:val="28"/>
-                                <w:szCs w:val="30"/>
-                                <w:lang w:val="es-EC"/>
-                              </w:rPr>
-                              <w:t>Liceth</w:t>
-                            </w:r>
-                            <w:proofErr w:type="spellEnd"/>
-                            <w:r>
-                              <w:rPr>
-                                <w:rFonts w:ascii="Times New Roman" w:hAnsi="Times New Roman" w:cs="Times New Roman"/>
-                                <w:sz w:val="28"/>
-                                <w:szCs w:val="30"/>
-                                <w:lang w:val="es-EC"/>
-                              </w:rPr>
-                              <w:t xml:space="preserve"> </w:t>
+                              <w:t xml:space="preserve">Keila Liceth </w:t>
                             </w:r>
                             <w:proofErr w:type="spellStart"/>
                             <w:r>
@@ -535,7 +493,6 @@
                                 <w:lang w:val="es-EC"/>
                               </w:rPr>
                             </w:pPr>
-                            <w:proofErr w:type="spellStart"/>
                             <w:r>
                               <w:rPr>
                                 <w:rFonts w:ascii="Times New Roman" w:hAnsi="Times New Roman" w:cs="Times New Roman"/>
@@ -543,37 +500,7 @@
                                 <w:szCs w:val="30"/>
                                 <w:lang w:val="es-EC"/>
                               </w:rPr>
-                              <w:t>Geovany</w:t>
-                            </w:r>
-                            <w:proofErr w:type="spellEnd"/>
-                            <w:r>
-                              <w:rPr>
-                                <w:rFonts w:ascii="Times New Roman" w:hAnsi="Times New Roman" w:cs="Times New Roman"/>
-                                <w:sz w:val="28"/>
-                                <w:szCs w:val="30"/>
-                                <w:lang w:val="es-EC"/>
-                              </w:rPr>
-                              <w:t xml:space="preserve"> Nelson </w:t>
-                            </w:r>
-                            <w:proofErr w:type="spellStart"/>
-                            <w:r>
-                              <w:rPr>
-                                <w:rFonts w:ascii="Times New Roman" w:hAnsi="Times New Roman" w:cs="Times New Roman"/>
-                                <w:sz w:val="28"/>
-                                <w:szCs w:val="30"/>
-                                <w:lang w:val="es-EC"/>
-                              </w:rPr>
-                              <w:t>Toaquiza</w:t>
-                            </w:r>
-                            <w:proofErr w:type="spellEnd"/>
-                            <w:r>
-                              <w:rPr>
-                                <w:rFonts w:ascii="Times New Roman" w:hAnsi="Times New Roman" w:cs="Times New Roman"/>
-                                <w:sz w:val="28"/>
-                                <w:szCs w:val="30"/>
-                                <w:lang w:val="es-EC"/>
-                              </w:rPr>
-                              <w:t xml:space="preserve"> Puco</w:t>
+                              <w:t>Geovany Nelson Toaquiza Puco</w:t>
                             </w:r>
                           </w:p>
                           <w:p>
@@ -689,8 +616,7 @@
           </mc:Choice>
           <mc:Fallback>
             <w:pict>
-              <v:rect w14:anchorId="5D2D6D1B" id="Rectángulo 1" o:spid="_x0000_s1026" style="position:absolute;left:0;text-align:left;margin-left:28.5pt;margin-top:1.1pt;width:416.25pt;height:441.6pt;z-index:251660288;visibility:visible;mso-wrap-style:square;mso-width-percent:0;mso-height-percent:0;mso-wrap-distance-left:9pt;mso-wrap-distance-top:0;mso-wrap-distance-right:9pt;mso-wrap-distance-bottom:0;mso-position-horizontal:absolute;mso-position-horizontal-relative:margin;mso-position-vertical:absolute;mso-position-vertical-relative:text;mso-width-percent:0;mso-height-percent:0;mso-width-relative:page;mso-height-relative:margin;v-text-anchor:middle" o:gfxdata="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" filled="f" stroked="f" strokeweight="2pt">
-                <v:path arrowok="t"/>
+              <v:rect w14:anchorId="1BBA48CE" id="Rectángulo 1" o:spid="_x0000_s1026" style="position:absolute;left:0;text-align:left;margin-left:28.5pt;margin-top:1.1pt;width:416.25pt;height:441.6pt;z-index:251660288;visibility:visible;mso-wrap-style:square;mso-width-percent:0;mso-height-percent:0;mso-wrap-distance-left:9pt;mso-wrap-distance-top:0;mso-wrap-distance-right:9pt;mso-wrap-distance-bottom:0;mso-position-horizontal:absolute;mso-position-horizontal-relative:margin;mso-position-vertical:absolute;mso-position-vertical-relative:text;mso-width-percent:0;mso-height-percent:0;mso-width-relative:page;mso-height-relative:margin;v-text-anchor:middle" o:gfxdata="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" filled="f" stroked="f" strokeweight="2pt">
                 <v:textbox>
                   <w:txbxContent>
                     <w:p>
@@ -734,8 +660,6 @@
                         </w:rPr>
                         <w:t>PRUEBA DE CAJA NEGRA</w:t>
                       </w:r>
-                      <w:bookmarkStart w:id="1" w:name="_GoBack"/>
-                      <w:bookmarkEnd w:id="1"/>
                       <w:r>
                         <w:rPr>
                           <w:sz w:val="44"/>
@@ -811,27 +735,7 @@
                           <w:szCs w:val="30"/>
                           <w:lang w:val="es-EC"/>
                         </w:rPr>
-                        <w:t xml:space="preserve">Kerly </w:t>
-                      </w:r>
-                      <w:proofErr w:type="spellStart"/>
-                      <w:r>
-                        <w:rPr>
-                          <w:rFonts w:ascii="Times New Roman" w:hAnsi="Times New Roman" w:cs="Times New Roman"/>
-                          <w:sz w:val="28"/>
-                          <w:szCs w:val="30"/>
-                          <w:lang w:val="es-EC"/>
-                        </w:rPr>
-                        <w:t>Yomira</w:t>
-                      </w:r>
-                      <w:proofErr w:type="spellEnd"/>
-                      <w:r>
-                        <w:rPr>
-                          <w:rFonts w:ascii="Times New Roman" w:hAnsi="Times New Roman" w:cs="Times New Roman"/>
-                          <w:sz w:val="28"/>
-                          <w:szCs w:val="30"/>
-                          <w:lang w:val="es-EC"/>
-                        </w:rPr>
-                        <w:t xml:space="preserve"> Briones </w:t>
+                        <w:t xml:space="preserve">Kerly Yomira Briones </w:t>
                       </w:r>
                       <w:proofErr w:type="spellStart"/>
                       <w:r>
@@ -865,27 +769,7 @@
                           <w:szCs w:val="30"/>
                           <w:lang w:val="es-EC"/>
                         </w:rPr>
-                        <w:t xml:space="preserve">Keila </w:t>
-                      </w:r>
-                      <w:proofErr w:type="spellStart"/>
-                      <w:r>
-                        <w:rPr>
-                          <w:rFonts w:ascii="Times New Roman" w:hAnsi="Times New Roman" w:cs="Times New Roman"/>
-                          <w:sz w:val="28"/>
-                          <w:szCs w:val="30"/>
-                          <w:lang w:val="es-EC"/>
-                        </w:rPr>
-                        <w:t>Liceth</w:t>
-                      </w:r>
-                      <w:proofErr w:type="spellEnd"/>
-                      <w:r>
-                        <w:rPr>
-                          <w:rFonts w:ascii="Times New Roman" w:hAnsi="Times New Roman" w:cs="Times New Roman"/>
-                          <w:sz w:val="28"/>
-                          <w:szCs w:val="30"/>
-                          <w:lang w:val="es-EC"/>
-                        </w:rPr>
-                        <w:t xml:space="preserve"> </w:t>
+                        <w:t xml:space="preserve">Keila Liceth </w:t>
                       </w:r>
                       <w:proofErr w:type="spellStart"/>
                       <w:r>
@@ -1029,7 +913,6 @@
                           <w:lang w:val="es-EC"/>
                         </w:rPr>
                       </w:pPr>
-                      <w:proofErr w:type="spellStart"/>
                       <w:r>
                         <w:rPr>
                           <w:rFonts w:ascii="Times New Roman" w:hAnsi="Times New Roman" w:cs="Times New Roman"/>
@@ -1037,37 +920,7 @@
                           <w:szCs w:val="30"/>
                           <w:lang w:val="es-EC"/>
                         </w:rPr>
-                        <w:t>Geovany</w:t>
-                      </w:r>
-                      <w:proofErr w:type="spellEnd"/>
-                      <w:r>
-                        <w:rPr>
-                          <w:rFonts w:ascii="Times New Roman" w:hAnsi="Times New Roman" w:cs="Times New Roman"/>
-                          <w:sz w:val="28"/>
-                          <w:szCs w:val="30"/>
-                          <w:lang w:val="es-EC"/>
-                        </w:rPr>
-                        <w:t xml:space="preserve"> Nelson </w:t>
-                      </w:r>
-                      <w:proofErr w:type="spellStart"/>
-                      <w:r>
-                        <w:rPr>
-                          <w:rFonts w:ascii="Times New Roman" w:hAnsi="Times New Roman" w:cs="Times New Roman"/>
-                          <w:sz w:val="28"/>
-                          <w:szCs w:val="30"/>
-                          <w:lang w:val="es-EC"/>
-                        </w:rPr>
-                        <w:t>Toaquiza</w:t>
-                      </w:r>
-                      <w:proofErr w:type="spellEnd"/>
-                      <w:r>
-                        <w:rPr>
-                          <w:rFonts w:ascii="Times New Roman" w:hAnsi="Times New Roman" w:cs="Times New Roman"/>
-                          <w:sz w:val="28"/>
-                          <w:szCs w:val="30"/>
-                          <w:lang w:val="es-EC"/>
-                        </w:rPr>
-                        <w:t xml:space="preserve"> Puco</w:t>
+                        <w:t>Geovany Nelson Toaquiza Puco</w:t>
                       </w:r>
                     </w:p>
                     <w:p>
@@ -1441,7 +1294,7 @@
     </w:p>
     <w:tbl>
       <w:tblPr>
-        <w:tblStyle w:val="Tabladecuadrcula5oscura-nfasis5"/>
+        <w:tblStyle w:val="Tablaconcuadrcula5oscura-nfasis5"/>
         <w:tblW w:w="9776" w:type="dxa"/>
         <w:tblLook w:val="04A0" w:firstRow="1" w:lastRow="0" w:firstColumn="1" w:lastColumn="0" w:noHBand="0" w:noVBand="1"/>
       </w:tblPr>
@@ -1973,7 +1826,7 @@
           <w:noProof/>
           <w:lang w:val="es-EC"/>
         </w:rPr>
-        <w:t>4</w:t>
+        <w:t>1</w:t>
       </w:r>
       <w:r>
         <w:rPr>
@@ -2031,7 +1884,7 @@
           <w:noProof/>
         </w:rPr>
         <w:drawing>
-          <wp:inline distT="0" distB="0" distL="0" distR="0" wp14:anchorId="43ED800A" wp14:editId="0955DE1F">
+          <wp:inline distT="0" distB="0" distL="0" distR="0" wp14:anchorId="780309B6" wp14:editId="2798863A">
             <wp:extent cx="4477057" cy="2805430"/>
             <wp:effectExtent l="19050" t="19050" r="19050" b="13970"/>
             <wp:docPr id="4" name="Imagen 4"/>
@@ -2117,7 +1970,7 @@
           <w:noProof/>
           <w:lang w:val="es-EC"/>
         </w:rPr>
-        <w:t>5</w:t>
+        <w:t>2</w:t>
       </w:r>
       <w:r>
         <w:rPr>
@@ -2175,7 +2028,7 @@
           <w:noProof/>
         </w:rPr>
         <w:drawing>
-          <wp:inline distT="0" distB="0" distL="0" distR="0" wp14:anchorId="3E37009C" wp14:editId="5F1F4719">
+          <wp:inline distT="0" distB="0" distL="0" distR="0" wp14:anchorId="21622355" wp14:editId="4CF23990">
             <wp:extent cx="4742036" cy="1602297"/>
             <wp:effectExtent l="19050" t="19050" r="20955" b="17145"/>
             <wp:docPr id="5" name="Imagen 5" descr="C:\Users\Karen\AppData\Local\Packages\5319275A.WhatsAppDesktop_cv1g1gvanyjgm\TempState\1F0E3DAD99908345F7439F8FFABDFFC4\Imagen de WhatsApp 2023-06-14 a las 12.54.45.jpg"/>
@@ -2266,7 +2119,7 @@
           <w:noProof/>
           <w:lang w:val="es-EC"/>
         </w:rPr>
-        <w:t>6</w:t>
+        <w:t>3</w:t>
       </w:r>
       <w:r>
         <w:rPr>
@@ -2320,7 +2173,7 @@
           <w:noProof/>
         </w:rPr>
         <w:drawing>
-          <wp:inline distT="0" distB="0" distL="0" distR="0" wp14:anchorId="4DF76F89" wp14:editId="287EB25D">
+          <wp:inline distT="0" distB="0" distL="0" distR="0" wp14:anchorId="0397204F" wp14:editId="57BF25C1">
             <wp:extent cx="5007830" cy="1199626"/>
             <wp:effectExtent l="19050" t="19050" r="21590" b="19685"/>
             <wp:docPr id="6" name="Imagen 6" descr="C:\Users\Karen\AppData\Local\Packages\5319275A.WhatsAppDesktop_cv1g1gvanyjgm\TempState\D2DDEA18F00665CE8623E36BD4E3C7C5\Imagen de WhatsApp 2023-06-14 a las 13.15.17.jpg"/>
@@ -2411,7 +2264,7 @@
           <w:noProof/>
           <w:lang w:val="es-EC"/>
         </w:rPr>
-        <w:t>7</w:t>
+        <w:t>4</w:t>
       </w:r>
       <w:r>
         <w:rPr>
@@ -2450,7 +2303,7 @@
 </file>
 
 <file path=word/styles.xml><?xml version="1.0" encoding="utf-8"?>
-<w:styles xmlns:mc="http://schemas.openxmlformats.org/markup-compatibility/2006" xmlns:r="http://schemas.openxmlformats.org/officeDocument/2006/relationships" xmlns:w="http://schemas.openxmlformats.org/wordprocessingml/2006/main" xmlns:w14="http://schemas.microsoft.com/office/word/2010/wordml" xmlns:w15="http://schemas.microsoft.com/office/word/2012/wordml" xmlns:w16se="http://schemas.microsoft.com/office/word/2015/wordml/symex" mc:Ignorable="w14 w15 w16se">
+<w:styles xmlns:mc="http://schemas.openxmlformats.org/markup-compatibility/2006" xmlns:r="http://schemas.openxmlformats.org/officeDocument/2006/relationships" xmlns:w="http://schemas.openxmlformats.org/wordprocessingml/2006/main" xmlns:w14="http://schemas.microsoft.com/office/word/2010/wordml" xmlns:w15="http://schemas.microsoft.com/office/word/2012/wordml" xmlns:w16cex="http://schemas.microsoft.com/office/word/2018/wordml/cex" xmlns:w16cid="http://schemas.microsoft.com/office/word/2016/wordml/cid" xmlns:w16="http://schemas.microsoft.com/office/word/2018/wordml" xmlns:w16sdtdh="http://schemas.microsoft.com/office/word/2020/wordml/sdtdatahash" xmlns:w16se="http://schemas.microsoft.com/office/word/2015/wordml/symex" mc:Ignorable="w14 w15 w16se w16cid w16 w16cex w16sdtdh">
   <w:docDefaults>
     <w:rPrDefault>
       <w:rPr>
@@ -2466,7 +2319,7 @@
       </w:pPr>
     </w:pPrDefault>
   </w:docDefaults>
-  <w:latentStyles w:defLockedState="0" w:defUIPriority="99" w:defSemiHidden="0" w:defUnhideWhenUsed="0" w:defQFormat="0" w:count="371">
+  <w:latentStyles w:defLockedState="0" w:defUIPriority="99" w:defSemiHidden="0" w:defUnhideWhenUsed="0" w:defQFormat="0" w:count="376">
     <w:lsdException w:name="Normal" w:uiPriority="0" w:qFormat="1"/>
     <w:lsdException w:name="heading 1" w:uiPriority="9" w:qFormat="1"/>
     <w:lsdException w:name="heading 2" w:semiHidden="1" w:uiPriority="9" w:unhideWhenUsed="1" w:qFormat="1"/>
@@ -2838,6 +2691,11 @@
     <w:lsdException w:name="List Table 5 Dark Accent 6" w:uiPriority="50"/>
     <w:lsdException w:name="List Table 6 Colorful Accent 6" w:uiPriority="51"/>
     <w:lsdException w:name="List Table 7 Colorful Accent 6" w:uiPriority="52"/>
+    <w:lsdException w:name="Mention" w:semiHidden="1" w:unhideWhenUsed="1"/>
+    <w:lsdException w:name="Smart Hyperlink" w:semiHidden="1" w:unhideWhenUsed="1"/>
+    <w:lsdException w:name="Hashtag" w:semiHidden="1" w:unhideWhenUsed="1"/>
+    <w:lsdException w:name="Unresolved Mention" w:semiHidden="1" w:unhideWhenUsed="1"/>
+    <w:lsdException w:name="Smart Link" w:semiHidden="1" w:unhideWhenUsed="1"/>
   </w:latentStyles>
   <w:style w:type="paragraph" w:default="1" w:styleId="Normal">
     <w:name w:val="Normal"/>
@@ -2901,7 +2759,7 @@
       <w:u w:val="single"/>
     </w:rPr>
   </w:style>
-  <w:style w:type="table" w:styleId="Tabladecuadrcula5oscura-nfasis5">
+  <w:style w:type="table" w:styleId="Tablaconcuadrcula5oscura-nfasis5">
     <w:name w:val="Grid Table 5 Dark Accent 5"/>
     <w:basedOn w:val="Tablanormal"/>
     <w:uiPriority w:val="50"/>

</xml_diff>